<commit_message>
feat: Add address to School and update related components
- Introduced address field in the School model and updated the database schema.
- Enhanced the SchoolDataGrid component to display school addresses and added invoice download functionality.
- Updated SchoolDataTableForm to include address input for creating and editing schools.
- Modified invoice generation logic to include school address in the generated document.
- Adjusted user profile view to return school address information.
- Updated relevant serializers and validation schemas to accommodate the new address field.
- Added admin role checks for displaying certain UI elements and functionalities.
</commit_message>
<xml_diff>
--- a/server/static/invoice_template.docx
+++ b/server/static/invoice_template.docx
@@ -73,22 +73,6 @@
                 <w:szCs w:val="20"/>
               </w:rPr>
               <w:t xml:space="preserve"> </w:t>
-            </w:r>
-          </w:p>
-          <w:p>
-            <w:pPr>
-              <w:jc w:val="center"/>
-              <w:rPr>
-                <w:sz w:val="20"/>
-                <w:szCs w:val="20"/>
-              </w:rPr>
-            </w:pPr>
-            <w:r>
-              <w:rPr>
-                <w:sz w:val="20"/>
-                <w:szCs w:val="20"/>
-              </w:rPr>
-              <w:t>{{ department }}</w:t>
             </w:r>
           </w:p>
           <w:p>
@@ -302,23 +286,7 @@
           <w:b/>
           <w:bCs/>
         </w:rPr>
-        <w:t xml:space="preserve">{{ </w:t>
-      </w:r>
-      <w:proofErr w:type="spellStart"/>
-      <w:r>
-        <w:rPr>
-          <w:b/>
-          <w:bCs/>
-        </w:rPr>
-        <w:t>school_name</w:t>
-      </w:r>
-      <w:proofErr w:type="spellEnd"/>
-      <w:r>
-        <w:rPr>
-          <w:b/>
-          <w:bCs/>
-        </w:rPr>
-        <w:t xml:space="preserve"> }}</w:t>
+        <w:t>{{ school_name }}</w:t>
       </w:r>
     </w:p>
     <w:p>
@@ -328,13 +296,8 @@
         <w:adjustRightInd w:val="0"/>
       </w:pPr>
       <w:r>
-        <w:t xml:space="preserve">{{ </w:t>
-      </w:r>
-      <w:proofErr w:type="spellStart"/>
-      <w:r>
-        <w:t>school_address</w:t>
-      </w:r>
-      <w:proofErr w:type="spellEnd"/>
+        <w:t>{{ school_address</w:t>
+      </w:r>
       <w:r>
         <w:t xml:space="preserve"> </w:t>
       </w:r>
@@ -431,15 +394,7 @@
         <w:t>$</w:t>
       </w:r>
       <w:r>
-        <w:t xml:space="preserve"> {{ </w:t>
-      </w:r>
-      <w:proofErr w:type="spellStart"/>
-      <w:r>
-        <w:t>total_fees</w:t>
-      </w:r>
-      <w:proofErr w:type="spellEnd"/>
-      <w:r>
-        <w:t xml:space="preserve"> }} </w:t>
+        <w:t xml:space="preserve"> {{ total_fees }} </w:t>
       </w:r>
       <w:r>
         <w:t xml:space="preserve">(for </w:t>
@@ -448,21 +403,7 @@
         <w:rPr>
           <w:u w:val="single"/>
         </w:rPr>
-        <w:t xml:space="preserve">{{ </w:t>
-      </w:r>
-      <w:proofErr w:type="spellStart"/>
-      <w:r>
-        <w:rPr>
-          <w:u w:val="single"/>
-        </w:rPr>
-        <w:t>total_count</w:t>
-      </w:r>
-      <w:proofErr w:type="spellEnd"/>
-      <w:r>
-        <w:rPr>
-          <w:u w:val="single"/>
-        </w:rPr>
-        <w:t xml:space="preserve"> }}</w:t>
+        <w:t>{{ total_count }}</w:t>
       </w:r>
       <w:r>
         <w:t xml:space="preserve"> </w:t>
@@ -515,87 +456,45 @@
         <w:rPr>
           <w:lang w:val="en-GB"/>
         </w:rPr>
-        <w:t xml:space="preserve"> {{ </w:t>
-      </w:r>
-      <w:proofErr w:type="spellStart"/>
-      <w:r>
+        <w:t xml:space="preserve"> {{ account_name }}</w:t>
+      </w:r>
+    </w:p>
+    <w:p>
+      <w:pPr>
         <w:rPr>
           <w:lang w:val="en-GB"/>
         </w:rPr>
-        <w:t>account_name</w:t>
-      </w:r>
-      <w:proofErr w:type="spellEnd"/>
+      </w:pPr>
       <w:r>
         <w:rPr>
           <w:lang w:val="en-GB"/>
         </w:rPr>
-        <w:t xml:space="preserve"> }}</w:t>
-      </w:r>
-    </w:p>
-    <w:p>
-      <w:pPr>
+        <w:t xml:space="preserve">BSB: </w:t>
+      </w:r>
+      <w:r>
         <w:rPr>
           <w:lang w:val="en-GB"/>
         </w:rPr>
-      </w:pPr>
-      <w:r>
+        <w:t>{{ bsb }}</w:t>
+      </w:r>
+    </w:p>
+    <w:p>
+      <w:pPr>
         <w:rPr>
           <w:lang w:val="en-GB"/>
         </w:rPr>
-        <w:t xml:space="preserve">BSB: </w:t>
-      </w:r>
+      </w:pPr>
       <w:r>
         <w:rPr>
           <w:lang w:val="en-GB"/>
         </w:rPr>
-        <w:t xml:space="preserve">{{ </w:t>
-      </w:r>
-      <w:proofErr w:type="spellStart"/>
+        <w:t xml:space="preserve">Account Number: </w:t>
+      </w:r>
       <w:r>
         <w:rPr>
           <w:lang w:val="en-GB"/>
         </w:rPr>
-        <w:t>bsb</w:t>
-      </w:r>
-      <w:proofErr w:type="spellEnd"/>
-      <w:r>
-        <w:rPr>
-          <w:lang w:val="en-GB"/>
-        </w:rPr>
-        <w:t xml:space="preserve"> }}</w:t>
-      </w:r>
-    </w:p>
-    <w:p>
-      <w:pPr>
-        <w:rPr>
-          <w:lang w:val="en-GB"/>
-        </w:rPr>
-      </w:pPr>
-      <w:r>
-        <w:rPr>
-          <w:lang w:val="en-GB"/>
-        </w:rPr>
-        <w:t xml:space="preserve">Account Number: </w:t>
-      </w:r>
-      <w:r>
-        <w:rPr>
-          <w:lang w:val="en-GB"/>
-        </w:rPr>
-        <w:t xml:space="preserve">{{ </w:t>
-      </w:r>
-      <w:proofErr w:type="spellStart"/>
-      <w:r>
-        <w:rPr>
-          <w:lang w:val="en-GB"/>
-        </w:rPr>
-        <w:t>account_number</w:t>
-      </w:r>
-      <w:proofErr w:type="spellEnd"/>
-      <w:r>
-        <w:rPr>
-          <w:lang w:val="en-GB"/>
-        </w:rPr>
-        <w:t xml:space="preserve"> }}</w:t>
+        <w:t>{{ account_number }}</w:t>
       </w:r>
     </w:p>
     <w:p>
@@ -697,21 +596,7 @@
               <w:rPr>
                 <w:color w:val="000000"/>
               </w:rPr>
-              <w:t xml:space="preserve">{{ </w:t>
-            </w:r>
-            <w:proofErr w:type="spellStart"/>
-            <w:r>
-              <w:rPr>
-                <w:color w:val="000000"/>
-              </w:rPr>
-              <w:t>chair_name</w:t>
-            </w:r>
-            <w:proofErr w:type="spellEnd"/>
-            <w:r>
-              <w:rPr>
-                <w:color w:val="000000"/>
-              </w:rPr>
-              <w:t xml:space="preserve"> }}</w:t>
+              <w:t>{{ chair_name }}</w:t>
             </w:r>
           </w:p>
           <w:p>
@@ -728,21 +613,7 @@
               <w:rPr>
                 <w:color w:val="000000"/>
               </w:rPr>
-              <w:t xml:space="preserve">{{ </w:t>
-            </w:r>
-            <w:proofErr w:type="spellStart"/>
-            <w:r>
-              <w:rPr>
-                <w:color w:val="000000"/>
-              </w:rPr>
-              <w:t>chair_title</w:t>
-            </w:r>
-            <w:proofErr w:type="spellEnd"/>
-            <w:r>
-              <w:rPr>
-                <w:color w:val="000000"/>
-              </w:rPr>
-              <w:t xml:space="preserve"> }}</w:t>
+              <w:t>{{ chair_title }}</w:t>
             </w:r>
           </w:p>
           <w:p>

</xml_diff>